<commit_message>
Implement Merge-Sort & Binary-Sort
</commit_message>
<xml_diff>
--- a/assignment/공태현_2019102144_hw1.docx
+++ b/assignment/공태현_2019102144_hw1.docx
@@ -178,7 +178,7 @@
         <w:spacing w:before="100" w:beforeAutospacing="1" w:after="100" w:afterAutospacing="1"/>
         <w:jc w:val="left"/>
         <w:rPr>
-          <w:rFonts w:ascii="바탕" w:eastAsia="바탕" w:hAnsi="바탕" w:cs="바탕" w:hint="eastAsia"/>
+          <w:rFonts w:ascii="바탕" w:eastAsia="바탕" w:hAnsi="바탕" w:cs="바탕"/>
           <w:b/>
           <w:bCs/>
           <w:kern w:val="0"/>
@@ -1999,7 +1999,6 @@
         <w:rPr>
           <w:sz w:val="20"/>
           <w:szCs w:val="20"/>
-          <w:lang w:eastAsia="ko-Kore-KR"/>
         </w:rPr>
       </w:pPr>
       <w:r>
@@ -2225,7 +2224,6 @@
                 <w:rFonts w:hint="eastAsia"/>
                 <w:sz w:val="20"/>
                 <w:szCs w:val="20"/>
-                <w:lang w:eastAsia="ko-Kore-KR"/>
               </w:rPr>
               <w:t>n</w:t>
             </w:r>
@@ -2233,7 +2231,6 @@
               <w:rPr>
                 <w:sz w:val="20"/>
                 <w:szCs w:val="20"/>
-                <w:lang w:eastAsia="ko-Kore-KR"/>
               </w:rPr>
               <w:t>’/n</w:t>
             </w:r>
@@ -2276,7 +2273,6 @@
               <w:rPr>
                 <w:sz w:val="20"/>
                 <w:szCs w:val="20"/>
-                <w:lang w:eastAsia="ko-Kore-KR"/>
               </w:rPr>
             </w:pPr>
             <w:r>
@@ -2284,7 +2280,6 @@
                 <w:rFonts w:hint="eastAsia"/>
                 <w:sz w:val="20"/>
                 <w:szCs w:val="20"/>
-                <w:lang w:eastAsia="ko-Kore-KR"/>
               </w:rPr>
               <w:t>B</w:t>
             </w:r>
@@ -2303,7 +2298,6 @@
               <w:rPr>
                 <w:sz w:val="20"/>
                 <w:szCs w:val="20"/>
-                <w:lang w:eastAsia="ko-Kore-KR"/>
               </w:rPr>
             </w:pPr>
             <w:r>
@@ -2311,7 +2305,6 @@
                 <w:rFonts w:hint="eastAsia"/>
                 <w:sz w:val="20"/>
                 <w:szCs w:val="20"/>
-                <w:lang w:eastAsia="ko-Kore-KR"/>
               </w:rPr>
               <w:t>2</w:t>
             </w:r>
@@ -2326,7 +2319,7 @@
               <w:pStyle w:val="a3"/>
               <w:jc w:val="center"/>
               <w:rPr>
-                <w:rFonts w:ascii="바탕" w:eastAsia="바탕" w:hAnsi="바탕" w:cs="바탕" w:hint="eastAsia"/>
+                <w:rFonts w:ascii="바탕" w:eastAsia="바탕" w:hAnsi="바탕" w:cs="바탕"/>
                 <w:sz w:val="20"/>
                 <w:szCs w:val="20"/>
                 <w:lang w:eastAsia="ko-KR"/>
@@ -2395,7 +2388,7 @@
               <w:pStyle w:val="a3"/>
               <w:jc w:val="center"/>
               <w:rPr>
-                <w:rFonts w:ascii="바탕" w:eastAsia="바탕" w:hAnsi="바탕" w:cs="바탕" w:hint="eastAsia"/>
+                <w:rFonts w:ascii="바탕" w:eastAsia="바탕" w:hAnsi="바탕" w:cs="바탕"/>
                 <w:sz w:val="20"/>
                 <w:szCs w:val="20"/>
                 <w:lang w:eastAsia="ko-KR"/>
@@ -2474,7 +2467,6 @@
               <w:rPr>
                 <w:sz w:val="20"/>
                 <w:szCs w:val="20"/>
-                <w:lang w:eastAsia="ko-Kore-KR"/>
               </w:rPr>
               <w:t>3</w:t>
             </w:r>
@@ -2489,7 +2481,7 @@
               <w:pStyle w:val="a3"/>
               <w:jc w:val="center"/>
               <w:rPr>
-                <w:rFonts w:ascii="바탕" w:eastAsia="바탕" w:hAnsi="바탕" w:cs="바탕" w:hint="eastAsia"/>
+                <w:rFonts w:ascii="바탕" w:eastAsia="바탕" w:hAnsi="바탕" w:cs="바탕"/>
                 <w:sz w:val="20"/>
                 <w:szCs w:val="20"/>
                 <w:lang w:eastAsia="ko-KR"/>
@@ -2558,7 +2550,7 @@
               <w:pStyle w:val="a3"/>
               <w:jc w:val="center"/>
               <w:rPr>
-                <w:rFonts w:ascii="바탕" w:eastAsia="바탕" w:hAnsi="바탕" w:cs="바탕" w:hint="eastAsia"/>
+                <w:rFonts w:ascii="바탕" w:eastAsia="바탕" w:hAnsi="바탕" w:cs="바탕"/>
                 <w:sz w:val="20"/>
                 <w:szCs w:val="20"/>
                 <w:lang w:eastAsia="ko-KR"/>
@@ -2637,7 +2629,6 @@
               <w:rPr>
                 <w:sz w:val="20"/>
                 <w:szCs w:val="20"/>
-                <w:lang w:eastAsia="ko-Kore-KR"/>
               </w:rPr>
               <w:t>4</w:t>
             </w:r>
@@ -2652,7 +2643,7 @@
               <w:pStyle w:val="a3"/>
               <w:jc w:val="center"/>
               <w:rPr>
-                <w:rFonts w:ascii="바탕" w:eastAsia="바탕" w:hAnsi="바탕" w:cs="바탕" w:hint="eastAsia"/>
+                <w:rFonts w:ascii="바탕" w:eastAsia="바탕" w:hAnsi="바탕" w:cs="바탕"/>
                 <w:sz w:val="20"/>
                 <w:szCs w:val="20"/>
                 <w:lang w:eastAsia="ko-KR"/>
@@ -2721,7 +2712,7 @@
               <w:pStyle w:val="a3"/>
               <w:jc w:val="center"/>
               <w:rPr>
-                <w:rFonts w:ascii="바탕" w:eastAsia="바탕" w:hAnsi="바탕" w:cs="바탕" w:hint="eastAsia"/>
+                <w:rFonts w:ascii="바탕" w:eastAsia="바탕" w:hAnsi="바탕" w:cs="바탕"/>
                 <w:sz w:val="20"/>
                 <w:szCs w:val="20"/>
                 <w:lang w:eastAsia="ko-KR"/>
@@ -2946,23 +2937,14 @@
           <w:szCs w:val="20"/>
           <w:lang w:eastAsia="ko-KR"/>
         </w:rPr>
-        <w:t xml:space="preserve">4) </w:t>
-      </w:r>
-      <w:r>
-        <w:rPr>
-          <w:rFonts w:ascii="바탕" w:eastAsia="바탕" w:hAnsi="바탕" w:cs="바탕"/>
-          <w:sz w:val="20"/>
-          <w:szCs w:val="20"/>
-          <w:lang w:eastAsia="ko-KR"/>
-        </w:rPr>
-        <w:t xml:space="preserve">(3)의 결과에서 관찰한 내용과 n=40,000일 때의 결과를 이용하여 n=50,000,000 일 때의 알고리즘 A의 수행시간을 추정한다. 추정 결과를 year 단위로 표시하라. 추정 방법에 대해 설명한다. </w:t>
+        <w:t xml:space="preserve">4) (3)의 결과에서 관찰한 내용과 n=40,000일 때의 결과를 이용하여 n=50,000,000 일 때의 알고리즘 A의 수행시간을 추정한다. 추정 결과를 year 단위로 표시하라. 추정 방법에 대해 설명한다. </w:t>
       </w:r>
     </w:p>
     <w:p>
       <w:pPr>
         <w:pStyle w:val="a3"/>
         <w:rPr>
-          <w:rFonts w:ascii="바탕" w:eastAsia="바탕" w:hAnsi="바탕" w:cs="바탕" w:hint="eastAsia"/>
+          <w:rFonts w:ascii="바탕" w:eastAsia="바탕" w:hAnsi="바탕" w:cs="바탕"/>
           <w:sz w:val="20"/>
           <w:szCs w:val="20"/>
           <w:lang w:eastAsia="ko-KR"/>
@@ -3065,11 +3047,44 @@
           <w:szCs w:val="20"/>
           <w:lang w:eastAsia="ko-KR"/>
         </w:rPr>
-        <w:t xml:space="preserve">의 결과로 보았을 때 </w:t>
-      </w:r>
-      <w:r>
-        <w:rPr>
-          <w:rFonts w:ascii="바탕" w:eastAsia="바탕" w:hAnsi="바탕" w:cs="바탕"/>
+        <w:t>의 결과로 보았을 때</w:t>
+      </w:r>
+      <w:r>
+        <w:rPr>
+          <w:rFonts w:ascii="바탕" w:eastAsia="바탕" w:hAnsi="바탕" w:cs="바탕" w:hint="eastAsia"/>
+          <w:sz w:val="20"/>
+          <w:szCs w:val="20"/>
+          <w:lang w:eastAsia="ko-KR"/>
+        </w:rPr>
+        <w:t xml:space="preserve"> </w:t>
+      </w:r>
+      <w:r>
+        <w:rPr>
+          <w:rFonts w:ascii="바탕" w:eastAsia="바탕" w:hAnsi="바탕" w:cs="바탕" w:hint="eastAsia"/>
+          <w:b/>
+          <w:bCs/>
+          <w:sz w:val="20"/>
+          <w:szCs w:val="20"/>
+          <w:lang w:eastAsia="ko-KR"/>
+        </w:rPr>
+        <w:t>걸린 시간은</w:t>
+      </w:r>
+      <w:r>
+        <w:rPr>
+          <w:rFonts w:ascii="바탕" w:eastAsia="바탕" w:hAnsi="바탕" w:cs="바탕" w:hint="eastAsia"/>
+          <w:b/>
+          <w:bCs/>
+          <w:sz w:val="20"/>
+          <w:szCs w:val="20"/>
+          <w:lang w:eastAsia="ko-KR"/>
+        </w:rPr>
+        <w:t xml:space="preserve"> </w:t>
+      </w:r>
+      <w:r>
+        <w:rPr>
+          <w:rFonts w:ascii="바탕" w:eastAsia="바탕" w:hAnsi="바탕" w:cs="바탕"/>
+          <w:b/>
+          <w:bCs/>
           <w:sz w:val="20"/>
           <w:szCs w:val="20"/>
           <w:lang w:eastAsia="ko-KR"/>
@@ -3079,15 +3094,41 @@
       <w:r>
         <w:rPr>
           <w:rFonts w:ascii="바탕" w:eastAsia="바탕" w:hAnsi="바탕" w:cs="바탕" w:hint="eastAsia"/>
-          <w:sz w:val="20"/>
-          <w:szCs w:val="20"/>
-          <w:lang w:eastAsia="ko-KR"/>
-        </w:rPr>
-        <w:t xml:space="preserve"> 의 값이 제곱의 형태</w:t>
-      </w:r>
-      <w:r>
-        <w:rPr>
-          <w:rFonts w:ascii="바탕" w:eastAsia="바탕" w:hAnsi="바탕" w:cs="바탕" w:hint="eastAsia"/>
+          <w:b/>
+          <w:bCs/>
+          <w:sz w:val="20"/>
+          <w:szCs w:val="20"/>
+          <w:lang w:eastAsia="ko-KR"/>
+        </w:rPr>
+        <w:t xml:space="preserve"> 의 값</w:t>
+      </w:r>
+      <w:r>
+        <w:rPr>
+          <w:rFonts w:ascii="바탕" w:eastAsia="바탕" w:hAnsi="바탕" w:cs="바탕" w:hint="eastAsia"/>
+          <w:b/>
+          <w:bCs/>
+          <w:sz w:val="20"/>
+          <w:szCs w:val="20"/>
+          <w:lang w:eastAsia="ko-KR"/>
+        </w:rPr>
+        <w:t>의</w:t>
+      </w:r>
+      <w:r>
+        <w:rPr>
+          <w:rFonts w:ascii="바탕" w:eastAsia="바탕" w:hAnsi="바탕" w:cs="바탕" w:hint="eastAsia"/>
+          <w:b/>
+          <w:bCs/>
+          <w:sz w:val="20"/>
+          <w:szCs w:val="20"/>
+          <w:lang w:eastAsia="ko-KR"/>
+        </w:rPr>
+        <w:t xml:space="preserve"> 제곱 형태</w:t>
+      </w:r>
+      <w:r>
+        <w:rPr>
+          <w:rFonts w:ascii="바탕" w:eastAsia="바탕" w:hAnsi="바탕" w:cs="바탕" w:hint="eastAsia"/>
+          <w:b/>
+          <w:bCs/>
           <w:sz w:val="20"/>
           <w:szCs w:val="20"/>
           <w:lang w:eastAsia="ko-KR"/>
@@ -3097,6 +3138,8 @@
       <w:r>
         <w:rPr>
           <w:rFonts w:ascii="바탕" w:eastAsia="바탕" w:hAnsi="바탕" w:cs="바탕" w:hint="eastAsia"/>
+          <w:b/>
+          <w:bCs/>
           <w:sz w:val="20"/>
           <w:szCs w:val="20"/>
           <w:lang w:eastAsia="ko-KR"/>
@@ -3106,6 +3149,8 @@
       <w:r>
         <w:rPr>
           <w:rFonts w:ascii="바탕" w:eastAsia="바탕" w:hAnsi="바탕" w:cs="바탕"/>
+          <w:b/>
+          <w:bCs/>
           <w:sz w:val="20"/>
           <w:szCs w:val="20"/>
           <w:lang w:eastAsia="ko-KR"/>
@@ -3115,11 +3160,22 @@
       <w:r>
         <w:rPr>
           <w:rFonts w:ascii="바탕" w:eastAsia="바탕" w:hAnsi="바탕" w:cs="바탕" w:hint="eastAsia"/>
-          <w:sz w:val="20"/>
-          <w:szCs w:val="20"/>
-          <w:lang w:eastAsia="ko-KR"/>
-        </w:rPr>
-        <w:t xml:space="preserve"> 과 맞는 형태를 보여주고 있다.</w:t>
+          <w:b/>
+          <w:bCs/>
+          <w:sz w:val="20"/>
+          <w:szCs w:val="20"/>
+          <w:lang w:eastAsia="ko-KR"/>
+        </w:rPr>
+        <w:t xml:space="preserve"> 과 맞는 형태</w:t>
+      </w:r>
+      <w:r>
+        <w:rPr>
+          <w:rFonts w:ascii="바탕" w:eastAsia="바탕" w:hAnsi="바탕" w:cs="바탕" w:hint="eastAsia"/>
+          <w:sz w:val="20"/>
+          <w:szCs w:val="20"/>
+          <w:lang w:eastAsia="ko-KR"/>
+        </w:rPr>
+        <w:t>를 보여주고 있다.</w:t>
       </w:r>
       <w:r>
         <w:rPr>
@@ -3146,11 +3202,24 @@
           <w:szCs w:val="20"/>
           <w:lang w:eastAsia="ko-KR"/>
         </w:rPr>
-        <w:t>, n’ / n = 50,000,000 / 40,000 = 1250 -&gt; 69</w:t>
-      </w:r>
-      <w:r>
-        <w:rPr>
-          <w:rFonts w:ascii="바탕" w:eastAsia="바탕" w:hAnsi="바탕" w:cs="바탕" w:hint="eastAsia"/>
+        <w:t xml:space="preserve">, n’ / n = 50,000,000 / 40,000 = 1250 -&gt; </w:t>
+      </w:r>
+      <w:r>
+        <w:rPr>
+          <w:rFonts w:ascii="바탕" w:eastAsia="바탕" w:hAnsi="바탕" w:cs="바탕"/>
+          <w:b/>
+          <w:bCs/>
+          <w:sz w:val="20"/>
+          <w:szCs w:val="20"/>
+          <w:lang w:eastAsia="ko-KR"/>
+        </w:rPr>
+        <w:t>69</w:t>
+      </w:r>
+      <w:r>
+        <w:rPr>
+          <w:rFonts w:ascii="바탕" w:eastAsia="바탕" w:hAnsi="바탕" w:cs="바탕" w:hint="eastAsia"/>
+          <w:b/>
+          <w:bCs/>
           <w:sz w:val="20"/>
           <w:szCs w:val="20"/>
           <w:lang w:eastAsia="ko-KR"/>
@@ -3160,11 +3229,22 @@
       <w:r>
         <w:rPr>
           <w:rFonts w:ascii="바탕" w:eastAsia="바탕" w:hAnsi="바탕" w:cs="바탕"/>
-          <w:sz w:val="20"/>
-          <w:szCs w:val="20"/>
-          <w:lang w:eastAsia="ko-KR"/>
-        </w:rPr>
-        <w:t xml:space="preserve">* 1250 * 1250 </w:t>
+          <w:b/>
+          <w:bCs/>
+          <w:sz w:val="20"/>
+          <w:szCs w:val="20"/>
+          <w:lang w:eastAsia="ko-KR"/>
+        </w:rPr>
+        <w:t>* 1250 * 1250</w:t>
+      </w:r>
+      <w:r>
+        <w:rPr>
+          <w:rFonts w:ascii="바탕" w:eastAsia="바탕" w:hAnsi="바탕" w:cs="바탕"/>
+          <w:sz w:val="20"/>
+          <w:szCs w:val="20"/>
+          <w:lang w:eastAsia="ko-KR"/>
+        </w:rPr>
+        <w:t xml:space="preserve"> </w:t>
       </w:r>
       <w:r>
         <w:rPr>
@@ -3352,15 +3432,16 @@
       <w:pPr>
         <w:pStyle w:val="a3"/>
         <w:rPr>
-          <w:rFonts w:ascii="바탕" w:eastAsia="바탕" w:hAnsi="바탕" w:cs="바탕" w:hint="eastAsia"/>
-          <w:sz w:val="20"/>
-          <w:szCs w:val="20"/>
-          <w:lang w:eastAsia="ko-KR"/>
-        </w:rPr>
-      </w:pPr>
-      <w:r>
-        <w:rPr>
-          <w:rFonts w:ascii="바탕" w:eastAsia="바탕" w:hAnsi="바탕" w:cs="바탕"/>
+          <w:rFonts w:ascii="바탕" w:eastAsia="바탕" w:hAnsi="바탕" w:cs="바탕"/>
+          <w:sz w:val="20"/>
+          <w:szCs w:val="20"/>
+          <w:lang w:eastAsia="ko-KR"/>
+        </w:rPr>
+      </w:pPr>
+      <w:r>
+        <w:rPr>
+          <w:rFonts w:ascii="바탕" w:eastAsia="바탕" w:hAnsi="바탕" w:cs="바탕"/>
+          <w:noProof/>
           <w:sz w:val="20"/>
           <w:szCs w:val="20"/>
           <w:lang w:eastAsia="ko-KR"/>
@@ -3406,7 +3487,7 @@
       <w:pPr>
         <w:pStyle w:val="a3"/>
         <w:rPr>
-          <w:rFonts w:ascii="바탕" w:eastAsia="바탕" w:hAnsi="바탕" w:cs="바탕" w:hint="eastAsia"/>
+          <w:rFonts w:ascii="바탕" w:eastAsia="바탕" w:hAnsi="바탕" w:cs="바탕"/>
           <w:b/>
           <w:bCs/>
           <w:sz w:val="20"/>
@@ -3544,19 +3625,37 @@
           <w:szCs w:val="20"/>
           <w:lang w:eastAsia="ko-KR"/>
         </w:rPr>
-        <w:t xml:space="preserve">이를 통해 해당 그래프는 기울기가 조금씩 증가하고 있는 그래프라는 것을 알 수 있었고 이는 </w:t>
-      </w:r>
-      <w:proofErr w:type="spellStart"/>
-      <w:r>
-        <w:rPr>
-          <w:rFonts w:ascii="바탕" w:eastAsia="바탕" w:hAnsi="바탕" w:cs="바탕"/>
-          <w:sz w:val="20"/>
-          <w:szCs w:val="20"/>
-          <w:lang w:eastAsia="ko-KR"/>
-        </w:rPr>
-        <w:t>nlnn</w:t>
-      </w:r>
-      <w:proofErr w:type="spellEnd"/>
+        <w:t xml:space="preserve">이를 통해 </w:t>
+      </w:r>
+      <w:r>
+        <w:rPr>
+          <w:rFonts w:ascii="바탕" w:eastAsia="바탕" w:hAnsi="바탕" w:cs="바탕" w:hint="eastAsia"/>
+          <w:b/>
+          <w:bCs/>
+          <w:sz w:val="20"/>
+          <w:szCs w:val="20"/>
+          <w:lang w:eastAsia="ko-KR"/>
+        </w:rPr>
+        <w:t>해당 그래프는 기울기가 조금씩 증가하고 있는 그래프라는 것</w:t>
+      </w:r>
+      <w:r>
+        <w:rPr>
+          <w:rFonts w:ascii="바탕" w:eastAsia="바탕" w:hAnsi="바탕" w:cs="바탕" w:hint="eastAsia"/>
+          <w:sz w:val="20"/>
+          <w:szCs w:val="20"/>
+          <w:lang w:eastAsia="ko-KR"/>
+        </w:rPr>
+        <w:t>을 알 수 있었</w:t>
+      </w:r>
+      <w:r>
+        <w:rPr>
+          <w:rFonts w:ascii="바탕" w:eastAsia="바탕" w:hAnsi="바탕" w:cs="바탕" w:hint="eastAsia"/>
+          <w:sz w:val="20"/>
+          <w:szCs w:val="20"/>
+          <w:lang w:eastAsia="ko-KR"/>
+        </w:rPr>
+        <w:t>다.</w:t>
+      </w:r>
       <w:r>
         <w:rPr>
           <w:rFonts w:ascii="바탕" w:eastAsia="바탕" w:hAnsi="바탕" w:cs="바탕"/>
@@ -3573,53 +3672,6 @@
           <w:szCs w:val="20"/>
           <w:lang w:eastAsia="ko-KR"/>
         </w:rPr>
-        <w:t xml:space="preserve">을 미분한 </w:t>
-      </w:r>
-      <w:proofErr w:type="spellStart"/>
-      <w:r>
-        <w:rPr>
-          <w:rFonts w:ascii="바탕" w:eastAsia="바탕" w:hAnsi="바탕" w:cs="바탕"/>
-          <w:sz w:val="20"/>
-          <w:szCs w:val="20"/>
-          <w:lang w:eastAsia="ko-KR"/>
-        </w:rPr>
-        <w:t>lnn</w:t>
-      </w:r>
-      <w:proofErr w:type="spellEnd"/>
-      <w:r>
-        <w:rPr>
-          <w:rFonts w:ascii="바탕" w:eastAsia="바탕" w:hAnsi="바탕" w:cs="바탕"/>
-          <w:sz w:val="20"/>
-          <w:szCs w:val="20"/>
-          <w:lang w:eastAsia="ko-KR"/>
-        </w:rPr>
-        <w:t xml:space="preserve"> + 1 </w:t>
-      </w:r>
-      <w:r>
-        <w:rPr>
-          <w:rFonts w:ascii="바탕" w:eastAsia="바탕" w:hAnsi="바탕" w:cs="바탕" w:hint="eastAsia"/>
-          <w:sz w:val="20"/>
-          <w:szCs w:val="20"/>
-          <w:lang w:eastAsia="ko-KR"/>
-        </w:rPr>
-        <w:t>의 모습과 비슷하다는 것을 알 수 있었다.</w:t>
-      </w:r>
-      <w:r>
-        <w:rPr>
-          <w:rFonts w:ascii="바탕" w:eastAsia="바탕" w:hAnsi="바탕" w:cs="바탕"/>
-          <w:sz w:val="20"/>
-          <w:szCs w:val="20"/>
-          <w:lang w:eastAsia="ko-KR"/>
-        </w:rPr>
-        <w:t xml:space="preserve"> </w:t>
-      </w:r>
-      <w:r>
-        <w:rPr>
-          <w:rFonts w:ascii="바탕" w:eastAsia="바탕" w:hAnsi="바탕" w:cs="바탕" w:hint="eastAsia"/>
-          <w:sz w:val="20"/>
-          <w:szCs w:val="20"/>
-          <w:lang w:eastAsia="ko-KR"/>
-        </w:rPr>
         <w:t>즉,</w:t>
       </w:r>
       <w:r>
@@ -3629,19 +3681,35 @@
           <w:szCs w:val="20"/>
           <w:lang w:eastAsia="ko-KR"/>
         </w:rPr>
-        <w:t xml:space="preserve"> O(</w:t>
-      </w:r>
-      <w:proofErr w:type="spellStart"/>
-      <w:r>
-        <w:rPr>
-          <w:rFonts w:ascii="바탕" w:eastAsia="바탕" w:hAnsi="바탕" w:cs="바탕"/>
-          <w:sz w:val="20"/>
-          <w:szCs w:val="20"/>
-          <w:lang w:eastAsia="ko-KR"/>
-        </w:rPr>
-        <w:t>nlgn</w:t>
-      </w:r>
-      <w:proofErr w:type="spellEnd"/>
+        <w:t xml:space="preserve"> O(nl</w:t>
+      </w:r>
+      <w:r>
+        <w:rPr>
+          <w:rFonts w:ascii="바탕" w:eastAsia="바탕" w:hAnsi="바탕" w:cs="바탕"/>
+          <w:sz w:val="20"/>
+          <w:szCs w:val="20"/>
+          <w:lang w:eastAsia="ko-KR"/>
+        </w:rPr>
+        <w:t>og2(</w:t>
+      </w:r>
+      <w:r>
+        <w:rPr>
+          <w:rFonts w:ascii="바탕" w:eastAsia="바탕" w:hAnsi="바탕" w:cs="바탕"/>
+          <w:sz w:val="20"/>
+          <w:szCs w:val="20"/>
+          <w:lang w:eastAsia="ko-KR"/>
+        </w:rPr>
+        <w:t>n</w:t>
+      </w:r>
+      <w:r>
+        <w:rPr>
+          <w:rFonts w:ascii="바탕" w:eastAsia="바탕" w:hAnsi="바탕" w:cs="바탕"/>
+          <w:sz w:val="20"/>
+          <w:szCs w:val="20"/>
+          <w:lang w:eastAsia="ko-KR"/>
+        </w:rPr>
+        <w:t>)</w:t>
+      </w:r>
       <w:r>
         <w:rPr>
           <w:rFonts w:ascii="바탕" w:eastAsia="바탕" w:hAnsi="바탕" w:cs="바탕"/>
@@ -3927,7 +3995,7 @@
       <w:pPr>
         <w:pStyle w:val="a3"/>
         <w:rPr>
-          <w:rFonts w:ascii="바탕" w:eastAsia="바탕" w:hAnsi="바탕" w:cs="바탕" w:hint="eastAsia"/>
+          <w:rFonts w:ascii="바탕" w:eastAsia="바탕" w:hAnsi="바탕" w:cs="바탕"/>
           <w:b/>
           <w:bCs/>
           <w:sz w:val="20"/>
@@ -4040,16 +4108,7 @@
           <w:szCs w:val="20"/>
           <w:lang w:eastAsia="ko-KR"/>
         </w:rPr>
-        <w:t xml:space="preserve"> = 10000 -&gt; </w:t>
-      </w:r>
-      <w:r>
-        <w:rPr>
-          <w:rFonts w:ascii="바탕" w:eastAsia="바탕" w:hAnsi="바탕" w:cs="바탕"/>
-          <w:sz w:val="20"/>
-          <w:szCs w:val="20"/>
-          <w:lang w:eastAsia="ko-KR"/>
-        </w:rPr>
-        <w:t xml:space="preserve">log </w:t>
+        <w:t xml:space="preserve"> = 10000 -&gt; log </w:t>
       </w:r>
       <w:r>
         <w:rPr>
@@ -4067,25 +4126,7 @@
           <w:szCs w:val="20"/>
           <w:lang w:eastAsia="ko-KR"/>
         </w:rPr>
-        <w:t xml:space="preserve">: </w:t>
-      </w:r>
-      <w:r>
-        <w:rPr>
-          <w:rFonts w:ascii="바탕" w:eastAsia="바탕" w:hAnsi="바탕" w:cs="바탕"/>
-          <w:sz w:val="20"/>
-          <w:szCs w:val="20"/>
-          <w:lang w:eastAsia="ko-KR"/>
-        </w:rPr>
-        <w:t xml:space="preserve">13.29 </w:t>
-      </w:r>
-      <w:r>
-        <w:rPr>
-          <w:rFonts w:ascii="바탕" w:eastAsia="바탕" w:hAnsi="바탕" w:cs="바탕"/>
-          <w:sz w:val="20"/>
-          <w:szCs w:val="20"/>
-          <w:lang w:eastAsia="ko-KR"/>
-        </w:rPr>
-        <w:t xml:space="preserve">-&gt; </w:t>
+        <w:t xml:space="preserve">: 13.29 -&gt; </w:t>
       </w:r>
       <w:proofErr w:type="spellStart"/>
       <w:r>
@@ -4123,25 +4164,7 @@
           <w:szCs w:val="20"/>
           <w:lang w:eastAsia="ko-KR"/>
         </w:rPr>
-        <w:t xml:space="preserve">: </w:t>
-      </w:r>
-      <w:r>
-        <w:rPr>
-          <w:rFonts w:ascii="바탕" w:eastAsia="바탕" w:hAnsi="바탕" w:cs="바탕"/>
-          <w:sz w:val="20"/>
-          <w:szCs w:val="20"/>
-          <w:lang w:eastAsia="ko-KR"/>
-        </w:rPr>
-        <w:t>10000</w:t>
-      </w:r>
-      <w:r>
-        <w:rPr>
-          <w:rFonts w:ascii="바탕" w:eastAsia="바탕" w:hAnsi="바탕" w:cs="바탕"/>
-          <w:sz w:val="20"/>
-          <w:szCs w:val="20"/>
-          <w:lang w:eastAsia="ko-KR"/>
-        </w:rPr>
-        <w:t xml:space="preserve"> * 12.29 </w:t>
+        <w:t xml:space="preserve">: 10000 * 12.29 </w:t>
       </w:r>
     </w:p>
     <w:p>
@@ -4221,76 +4244,18 @@
           <w:szCs w:val="20"/>
           <w:lang w:eastAsia="ko-KR"/>
         </w:rPr>
-        <w:t>[2]{n} = 0.0</w:t>
-      </w:r>
-      <w:r>
-        <w:rPr>
-          <w:rFonts w:ascii="바탕" w:eastAsia="바탕" w:hAnsi="바탕" w:cs="바탕"/>
-          <w:sz w:val="20"/>
-          <w:szCs w:val="20"/>
-          <w:lang w:eastAsia="ko-KR"/>
-        </w:rPr>
-        <w:t>167</w:t>
-      </w:r>
-      <w:r>
-        <w:rPr>
-          <w:rFonts w:ascii="바탕" w:eastAsia="바탕" w:hAnsi="바탕" w:cs="바탕"/>
-          <w:sz w:val="20"/>
-          <w:szCs w:val="20"/>
-          <w:lang w:eastAsia="ko-KR"/>
-        </w:rPr>
-        <w:t xml:space="preserve"> / (</w:t>
-      </w:r>
-      <w:r>
-        <w:rPr>
-          <w:rFonts w:ascii="바탕" w:eastAsia="바탕" w:hAnsi="바탕" w:cs="바탕"/>
-          <w:sz w:val="20"/>
-          <w:szCs w:val="20"/>
-          <w:lang w:eastAsia="ko-KR"/>
-        </w:rPr>
-        <w:t>10000</w:t>
-      </w:r>
-      <w:r>
-        <w:rPr>
-          <w:rFonts w:ascii="바탕" w:eastAsia="바탕" w:hAnsi="바탕" w:cs="바탕"/>
-          <w:sz w:val="20"/>
-          <w:szCs w:val="20"/>
-          <w:lang w:eastAsia="ko-KR"/>
-        </w:rPr>
-        <w:t xml:space="preserve"> * 12.29) = </w:t>
-      </w:r>
-      <w:r>
-        <w:rPr>
-          <w:rFonts w:ascii="바탕" w:eastAsia="바탕" w:hAnsi="바탕" w:cs="바탕"/>
-          <w:b/>
-          <w:bCs/>
-          <w:sz w:val="20"/>
-          <w:szCs w:val="20"/>
-          <w:lang w:eastAsia="ko-KR"/>
-        </w:rPr>
-        <w:t>1.</w:t>
-      </w:r>
-      <w:r>
-        <w:rPr>
-          <w:rFonts w:ascii="바탕" w:eastAsia="바탕" w:hAnsi="바탕" w:cs="바탕"/>
-          <w:b/>
-          <w:bCs/>
-          <w:sz w:val="20"/>
-          <w:szCs w:val="20"/>
-          <w:lang w:eastAsia="ko-KR"/>
-        </w:rPr>
-        <w:t>36</w:t>
-      </w:r>
-      <w:r>
-        <w:rPr>
-          <w:rFonts w:ascii="바탕" w:eastAsia="바탕" w:hAnsi="바탕" w:cs="바탕"/>
-          <w:b/>
-          <w:bCs/>
-          <w:sz w:val="20"/>
-          <w:szCs w:val="20"/>
-          <w:lang w:eastAsia="ko-KR"/>
-        </w:rPr>
-        <w:t>e-7</w:t>
+        <w:t xml:space="preserve">[2]{n} = 0.0167 / (10000 * 12.29) = </w:t>
+      </w:r>
+      <w:r>
+        <w:rPr>
+          <w:rFonts w:ascii="바탕" w:eastAsia="바탕" w:hAnsi="바탕" w:cs="바탕"/>
+          <w:b/>
+          <w:bCs/>
+          <w:sz w:val="20"/>
+          <w:szCs w:val="20"/>
+          <w:lang w:eastAsia="ko-KR"/>
+        </w:rPr>
+        <w:t>1.36e-7</w:t>
       </w:r>
     </w:p>
     <w:p>
@@ -4319,16 +4284,7 @@
           <w:szCs w:val="20"/>
           <w:lang w:eastAsia="ko-KR"/>
         </w:rPr>
-        <w:t xml:space="preserve"> = 15000 -&gt; </w:t>
-      </w:r>
-      <w:r>
-        <w:rPr>
-          <w:rFonts w:ascii="바탕" w:eastAsia="바탕" w:hAnsi="바탕" w:cs="바탕"/>
-          <w:sz w:val="20"/>
-          <w:szCs w:val="20"/>
-          <w:lang w:eastAsia="ko-KR"/>
-        </w:rPr>
-        <w:t xml:space="preserve">log </w:t>
+        <w:t xml:space="preserve"> = 15000 -&gt; log </w:t>
       </w:r>
       <w:r>
         <w:rPr>
@@ -4346,23 +4302,14 @@
           <w:szCs w:val="20"/>
           <w:lang w:eastAsia="ko-KR"/>
         </w:rPr>
-        <w:t xml:space="preserve">: </w:t>
-      </w:r>
-      <w:r>
-        <w:rPr>
-          <w:rFonts w:ascii="바탕" w:eastAsia="바탕" w:hAnsi="바탕" w:cs="바탕"/>
-          <w:sz w:val="20"/>
-          <w:szCs w:val="20"/>
-          <w:lang w:eastAsia="ko-KR"/>
-        </w:rPr>
-        <w:t>13.87</w:t>
+        <w:t>: 13.87</w:t>
       </w:r>
     </w:p>
     <w:p>
       <w:pPr>
         <w:pStyle w:val="a3"/>
         <w:rPr>
-          <w:rFonts w:ascii="바탕" w:eastAsia="바탕" w:hAnsi="바탕" w:cs="바탕" w:hint="eastAsia"/>
+          <w:rFonts w:ascii="바탕" w:eastAsia="바탕" w:hAnsi="바탕" w:cs="바탕"/>
           <w:sz w:val="20"/>
           <w:szCs w:val="20"/>
           <w:lang w:eastAsia="ko-KR"/>
@@ -4433,16 +4380,7 @@
           <w:szCs w:val="20"/>
           <w:lang w:eastAsia="ko-KR"/>
         </w:rPr>
-        <w:t xml:space="preserve">n = 20000 -&gt; </w:t>
-      </w:r>
-      <w:r>
-        <w:rPr>
-          <w:rFonts w:ascii="바탕" w:eastAsia="바탕" w:hAnsi="바탕" w:cs="바탕"/>
-          <w:sz w:val="20"/>
-          <w:szCs w:val="20"/>
-          <w:lang w:eastAsia="ko-KR"/>
-        </w:rPr>
-        <w:t xml:space="preserve">log </w:t>
+        <w:t xml:space="preserve">n = 20000 -&gt; log </w:t>
       </w:r>
       <w:r>
         <w:rPr>
@@ -4460,23 +4398,14 @@
           <w:szCs w:val="20"/>
           <w:lang w:eastAsia="ko-KR"/>
         </w:rPr>
-        <w:t xml:space="preserve">: </w:t>
-      </w:r>
-      <w:r>
-        <w:rPr>
-          <w:rFonts w:ascii="바탕" w:eastAsia="바탕" w:hAnsi="바탕" w:cs="바탕"/>
-          <w:sz w:val="20"/>
-          <w:szCs w:val="20"/>
-          <w:lang w:eastAsia="ko-KR"/>
-        </w:rPr>
-        <w:t>14.29</w:t>
+        <w:t>: 14.29</w:t>
       </w:r>
     </w:p>
     <w:p>
       <w:pPr>
         <w:pStyle w:val="a3"/>
         <w:rPr>
-          <w:rFonts w:ascii="바탕" w:eastAsia="바탕" w:hAnsi="바탕" w:cs="바탕" w:hint="eastAsia"/>
+          <w:rFonts w:ascii="바탕" w:eastAsia="바탕" w:hAnsi="바탕" w:cs="바탕"/>
           <w:sz w:val="20"/>
           <w:szCs w:val="20"/>
           <w:lang w:eastAsia="ko-KR"/>
@@ -4560,7 +4489,6 @@
           <w:szCs w:val="20"/>
           <w:lang w:eastAsia="ko-KR"/>
         </w:rPr>
-        <w:lastRenderedPageBreak/>
         <w:t>n</w:t>
       </w:r>
       <w:r>
@@ -4570,16 +4498,7 @@
           <w:szCs w:val="20"/>
           <w:lang w:eastAsia="ko-KR"/>
         </w:rPr>
-        <w:t xml:space="preserve"> = 30000 -&gt; </w:t>
-      </w:r>
-      <w:r>
-        <w:rPr>
-          <w:rFonts w:ascii="바탕" w:eastAsia="바탕" w:hAnsi="바탕" w:cs="바탕"/>
-          <w:sz w:val="20"/>
-          <w:szCs w:val="20"/>
-          <w:lang w:eastAsia="ko-KR"/>
-        </w:rPr>
-        <w:t xml:space="preserve">log </w:t>
+        <w:t xml:space="preserve"> = 30000 -&gt; log </w:t>
       </w:r>
       <w:r>
         <w:rPr>
@@ -4597,16 +4516,7 @@
           <w:szCs w:val="20"/>
           <w:lang w:eastAsia="ko-KR"/>
         </w:rPr>
-        <w:t xml:space="preserve">: </w:t>
-      </w:r>
-      <w:r>
-        <w:rPr>
-          <w:rFonts w:ascii="바탕" w:eastAsia="바탕" w:hAnsi="바탕" w:cs="바탕"/>
-          <w:sz w:val="20"/>
-          <w:szCs w:val="20"/>
-          <w:lang w:eastAsia="ko-KR"/>
-        </w:rPr>
-        <w:t>14.87</w:t>
+        <w:t>: 14.87</w:t>
       </w:r>
     </w:p>
     <w:p>
@@ -4628,6 +4538,7 @@
           <w:szCs w:val="20"/>
           <w:lang w:eastAsia="ko-KR"/>
         </w:rPr>
+        <w:lastRenderedPageBreak/>
         <w:t>-</w:t>
       </w:r>
       <w:r>
@@ -4695,16 +4606,7 @@
           <w:szCs w:val="20"/>
           <w:lang w:eastAsia="ko-KR"/>
         </w:rPr>
-        <w:t xml:space="preserve"> = 40000 -&gt; </w:t>
-      </w:r>
-      <w:r>
-        <w:rPr>
-          <w:rFonts w:ascii="바탕" w:eastAsia="바탕" w:hAnsi="바탕" w:cs="바탕"/>
-          <w:sz w:val="20"/>
-          <w:szCs w:val="20"/>
-          <w:lang w:eastAsia="ko-KR"/>
-        </w:rPr>
-        <w:t xml:space="preserve">log </w:t>
+        <w:t xml:space="preserve"> = 40000 -&gt; log </w:t>
       </w:r>
       <w:r>
         <w:rPr>
@@ -4722,23 +4624,14 @@
           <w:szCs w:val="20"/>
           <w:lang w:eastAsia="ko-KR"/>
         </w:rPr>
-        <w:t xml:space="preserve">: </w:t>
-      </w:r>
-      <w:r>
-        <w:rPr>
-          <w:rFonts w:ascii="바탕" w:eastAsia="바탕" w:hAnsi="바탕" w:cs="바탕"/>
-          <w:sz w:val="20"/>
-          <w:szCs w:val="20"/>
-          <w:lang w:eastAsia="ko-KR"/>
-        </w:rPr>
-        <w:t>15.29</w:t>
+        <w:t>: 15.29</w:t>
       </w:r>
     </w:p>
     <w:p>
       <w:pPr>
         <w:pStyle w:val="a3"/>
         <w:rPr>
-          <w:rFonts w:ascii="바탕" w:eastAsia="바탕" w:hAnsi="바탕" w:cs="바탕" w:hint="eastAsia"/>
+          <w:rFonts w:ascii="바탕" w:eastAsia="바탕" w:hAnsi="바탕" w:cs="바탕"/>
           <w:b/>
           <w:bCs/>
           <w:sz w:val="20"/>
@@ -4820,16 +4713,7 @@
           <w:szCs w:val="20"/>
           <w:lang w:eastAsia="ko-KR"/>
         </w:rPr>
-        <w:t xml:space="preserve"> = 80000 -&gt; </w:t>
-      </w:r>
-      <w:r>
-        <w:rPr>
-          <w:rFonts w:ascii="바탕" w:eastAsia="바탕" w:hAnsi="바탕" w:cs="바탕"/>
-          <w:sz w:val="20"/>
-          <w:szCs w:val="20"/>
-          <w:lang w:eastAsia="ko-KR"/>
-        </w:rPr>
-        <w:t xml:space="preserve">log </w:t>
+        <w:t xml:space="preserve"> = 80000 -&gt; log </w:t>
       </w:r>
       <w:r>
         <w:rPr>
@@ -4847,16 +4731,7 @@
           <w:szCs w:val="20"/>
           <w:lang w:eastAsia="ko-KR"/>
         </w:rPr>
-        <w:t xml:space="preserve">: </w:t>
-      </w:r>
-      <w:r>
-        <w:rPr>
-          <w:rFonts w:ascii="바탕" w:eastAsia="바탕" w:hAnsi="바탕" w:cs="바탕"/>
-          <w:sz w:val="20"/>
-          <w:szCs w:val="20"/>
-          <w:lang w:eastAsia="ko-KR"/>
-        </w:rPr>
-        <w:t>16.29</w:t>
+        <w:t>: 16.29</w:t>
       </w:r>
     </w:p>
     <w:p>
@@ -4986,6 +4861,17 @@
           <w:szCs w:val="20"/>
           <w:lang w:eastAsia="ko-KR"/>
         </w:rPr>
+        <w:t>(</w:t>
+      </w:r>
+      <w:r>
+        <w:rPr>
+          <w:rFonts w:ascii="바탕" w:eastAsia="바탕" w:hAnsi="바탕" w:cs="바탕"/>
+          <w:b/>
+          <w:bCs/>
+          <w:sz w:val="20"/>
+          <w:szCs w:val="20"/>
+          <w:lang w:eastAsia="ko-KR"/>
+        </w:rPr>
         <w:t>1.51</w:t>
       </w:r>
       <w:r>
@@ -5008,7 +4894,29 @@
           <w:szCs w:val="20"/>
           <w:lang w:eastAsia="ko-KR"/>
         </w:rPr>
-        <w:t>-7log[2]{n}</w:t>
+        <w:t>-7</w:t>
+      </w:r>
+      <w:r>
+        <w:rPr>
+          <w:rFonts w:ascii="바탕" w:eastAsia="바탕" w:hAnsi="바탕" w:cs="바탕"/>
+          <w:b/>
+          <w:bCs/>
+          <w:sz w:val="20"/>
+          <w:szCs w:val="20"/>
+          <w:lang w:eastAsia="ko-KR"/>
+        </w:rPr>
+        <w:t>)*</w:t>
+      </w:r>
+      <w:r>
+        <w:rPr>
+          <w:rFonts w:ascii="바탕" w:eastAsia="바탕" w:hAnsi="바탕" w:cs="바탕"/>
+          <w:b/>
+          <w:bCs/>
+          <w:sz w:val="20"/>
+          <w:szCs w:val="20"/>
+          <w:lang w:eastAsia="ko-KR"/>
+        </w:rPr>
+        <w:t>log[2]{n}</w:t>
       </w:r>
       <w:r>
         <w:rPr>
@@ -5256,6 +5164,15 @@
           <w:szCs w:val="20"/>
           <w:lang w:eastAsia="ko-KR"/>
         </w:rPr>
+        <w:t>(</w:t>
+      </w:r>
+      <w:r>
+        <w:rPr>
+          <w:rFonts w:ascii="바탕" w:eastAsia="바탕" w:hAnsi="바탕" w:cs="바탕"/>
+          <w:sz w:val="20"/>
+          <w:szCs w:val="20"/>
+          <w:lang w:eastAsia="ko-KR"/>
+        </w:rPr>
         <w:t>1.51</w:t>
       </w:r>
       <w:r>
@@ -5274,7 +5191,25 @@
           <w:szCs w:val="20"/>
           <w:lang w:eastAsia="ko-KR"/>
         </w:rPr>
-        <w:t>-7log[2]{n} = 60</w:t>
+        <w:t>-7</w:t>
+      </w:r>
+      <w:r>
+        <w:rPr>
+          <w:rFonts w:ascii="바탕" w:eastAsia="바탕" w:hAnsi="바탕" w:cs="바탕"/>
+          <w:sz w:val="20"/>
+          <w:szCs w:val="20"/>
+          <w:lang w:eastAsia="ko-KR"/>
+        </w:rPr>
+        <w:t>)*</w:t>
+      </w:r>
+      <w:r>
+        <w:rPr>
+          <w:rFonts w:ascii="바탕" w:eastAsia="바탕" w:hAnsi="바탕" w:cs="바탕"/>
+          <w:sz w:val="20"/>
+          <w:szCs w:val="20"/>
+          <w:lang w:eastAsia="ko-KR"/>
+        </w:rPr>
+        <w:t>log[2]{n} = 60</w:t>
       </w:r>
       <w:r>
         <w:rPr>
@@ -5328,7 +5263,7 @@
       <w:pPr>
         <w:pStyle w:val="a3"/>
         <w:rPr>
-          <w:rFonts w:ascii="바탕" w:eastAsia="바탕" w:hAnsi="바탕" w:cs="바탕" w:hint="eastAsia"/>
+          <w:rFonts w:ascii="바탕" w:eastAsia="바탕" w:hAnsi="바탕" w:cs="바탕"/>
           <w:b/>
           <w:bCs/>
           <w:sz w:val="20"/>
@@ -5431,7 +5366,7 @@
       <w:pPr>
         <w:pStyle w:val="a3"/>
         <w:rPr>
-          <w:rFonts w:ascii="바탕" w:eastAsia="바탕" w:hAnsi="바탕" w:cs="바탕" w:hint="eastAsia"/>
+          <w:rFonts w:ascii="바탕" w:eastAsia="바탕" w:hAnsi="바탕" w:cs="바탕"/>
           <w:b/>
           <w:bCs/>
           <w:sz w:val="20"/>
@@ -6095,6 +6030,7 @@
   <w:style w:type="character" w:default="1" w:styleId="a0">
     <w:name w:val="Default Paragraph Font"/>
     <w:uiPriority w:val="1"/>
+    <w:semiHidden/>
     <w:unhideWhenUsed/>
   </w:style>
   <w:style w:type="table" w:default="1" w:styleId="a1">

</xml_diff>